<commit_message>
Finished Studio Tasks 5,6,9,10,11
Finished Studio Tasks 5,6,9,10,11
</commit_message>
<xml_diff>
--- a/Documents/Studio 5-6.docx
+++ b/Documents/Studio 5-6.docx
@@ -2,67 +2,6 @@
 <file path=word/document.xml><?xml version="1.0" encoding="utf-8"?>
 <w:document xmlns:wpc="http://schemas.microsoft.com/office/word/2010/wordprocessingCanvas" xmlns:cx="http://schemas.microsoft.com/office/drawing/2014/chartex" xmlns:cx1="http://schemas.microsoft.com/office/drawing/2015/9/8/chartex" xmlns:cx2="http://schemas.microsoft.com/office/drawing/2015/10/21/chartex" xmlns:cx3="http://schemas.microsoft.com/office/drawing/2016/5/9/chartex" xmlns:cx4="http://schemas.microsoft.com/office/drawing/2016/5/10/chartex" xmlns:cx5="http://schemas.microsoft.com/office/drawing/2016/5/11/chartex" xmlns:cx6="http://schemas.microsoft.com/office/drawing/2016/5/12/chartex" xmlns:cx7="http://schemas.microsoft.com/office/drawing/2016/5/13/chartex" xmlns:cx8="http://schemas.microsoft.com/office/drawing/2016/5/14/chartex" xmlns:mc="http://schemas.openxmlformats.org/markup-compatibility/2006" xmlns:aink="http://schemas.microsoft.com/office/drawing/2016/ink" xmlns:am3d="http://schemas.microsoft.com/office/drawing/2017/model3d" xmlns:o="urn:schemas-microsoft-com:office:office" xmlns:oel="http://schemas.microsoft.com/office/2019/extlst" xmlns:r="http://schemas.openxmlformats.org/officeDocument/2006/relationships" xmlns:m="http://schemas.openxmlformats.org/officeDocument/2006/math" xmlns:v="urn:schemas-microsoft-com:vml" xmlns:wp14="http://schemas.microsoft.com/office/word/2010/wordprocessingDrawing" xmlns:wp="http://schemas.openxmlformats.org/drawingml/2006/wordprocessingDrawing" xmlns:w10="urn:schemas-microsoft-com:office:word" xmlns:w="http://schemas.openxmlformats.org/wordprocessingml/2006/main" xmlns:w14="http://schemas.microsoft.com/office/word/2010/wordml" xmlns:w15="http://schemas.microsoft.com/office/word/2012/wordml" xmlns:w16cex="http://schemas.microsoft.com/office/word/2018/wordml/cex" xmlns:w16cid="http://schemas.microsoft.com/office/word/2016/wordml/cid" xmlns:w16="http://schemas.microsoft.com/office/word/2018/wordml" xmlns:w16sdtdh="http://schemas.microsoft.com/office/word/2020/wordml/sdtdatahash" xmlns:w16se="http://schemas.microsoft.com/office/word/2015/wordml/symex" xmlns:wpg="http://schemas.microsoft.com/office/word/2010/wordprocessingGroup" xmlns:wpi="http://schemas.microsoft.com/office/word/2010/wordprocessingInk" xmlns:wne="http://schemas.microsoft.com/office/word/2006/wordml" xmlns:wps="http://schemas.microsoft.com/office/word/2010/wordprocessingShape" mc:Ignorable="w14 w15 w16se w16cid w16 w16cex w16sdtdh wp14">
   <w:body>
-    <w:p>
-      <w:pPr>
-        <w:jc w:val="center"/>
-        <w:rPr>
-          <w:rFonts w:ascii="Arial" w:hAnsi="Arial" w:cs="Arial"/>
-          <w:color w:val="FF0000"/>
-        </w:rPr>
-      </w:pPr>
-      <w:r>
-        <w:rPr>
-          <w:rFonts w:ascii="Arial" w:hAnsi="Arial" w:cs="Arial"/>
-          <w:color w:val="FF0000"/>
-        </w:rPr>
-        <w:t>Fortnightly</w:t>
-      </w:r>
-      <w:r>
-        <w:rPr>
-          <w:rFonts w:ascii="Arial" w:hAnsi="Arial" w:cs="Arial"/>
-          <w:color w:val="FF0000"/>
-        </w:rPr>
-        <w:t xml:space="preserve"> </w:t>
-      </w:r>
-      <w:proofErr w:type="spellStart"/>
-      <w:r>
-        <w:rPr>
-          <w:rFonts w:ascii="Arial" w:hAnsi="Arial" w:cs="Arial"/>
-          <w:color w:val="FF0000"/>
-        </w:rPr>
-        <w:t>eFolio</w:t>
-      </w:r>
-      <w:proofErr w:type="spellEnd"/>
-      <w:r>
-        <w:rPr>
-          <w:rFonts w:ascii="Arial" w:hAnsi="Arial" w:cs="Arial"/>
-          <w:color w:val="FF0000"/>
-        </w:rPr>
-        <w:t xml:space="preserve"> </w:t>
-      </w:r>
-      <w:r>
-        <w:rPr>
-          <w:rFonts w:ascii="Arial" w:hAnsi="Arial" w:cs="Arial"/>
-          <w:color w:val="FF0000"/>
-        </w:rPr>
-        <w:t>s</w:t>
-      </w:r>
-      <w:r>
-        <w:rPr>
-          <w:rFonts w:ascii="Arial" w:hAnsi="Arial" w:cs="Arial"/>
-          <w:color w:val="FF0000"/>
-        </w:rPr>
-        <w:t>ubmission</w:t>
-      </w:r>
-    </w:p>
-    <w:p>
-      <w:pPr>
-        <w:jc w:val="center"/>
-        <w:rPr>
-          <w:rFonts w:ascii="Arial" w:hAnsi="Arial" w:cs="Arial"/>
-        </w:rPr>
-      </w:pPr>
-    </w:p>
     <w:p>
       <w:pPr>
         <w:jc w:val="center"/>
@@ -284,12 +223,14 @@
               <w:rPr>
                 <w:rFonts w:ascii="Arial" w:hAnsi="Arial" w:cs="Arial"/>
                 <w:color w:val="00B050"/>
+                <w:highlight w:val="yellow"/>
               </w:rPr>
             </w:pPr>
             <w:r>
               <w:rPr>
                 <w:rFonts w:ascii="Arial" w:hAnsi="Arial" w:cs="Arial"/>
                 <w:color w:val="00B050"/>
+                <w:highlight w:val="yellow"/>
               </w:rPr>
               <w:t xml:space="preserve">High Distinction </w:t>
             </w:r>
@@ -306,7 +247,6 @@
     </w:p>
     <w:p>
       <w:pPr>
-        <w:jc w:val="center"/>
         <w:rPr>
           <w:rFonts w:ascii="Arial" w:hAnsi="Arial" w:cs="Arial"/>
         </w:rPr>
@@ -346,6 +286,7 @@
       <w:r>
         <w:rPr>
           <w:rFonts w:ascii="Arial" w:hAnsi="Arial" w:cs="Arial"/>
+          <w:noProof/>
         </w:rPr>
         <w:drawing>
           <wp:inline distT="0" distB="0" distL="0" distR="0" wp14:anchorId="2B58EC10" wp14:editId="597437DA">
@@ -410,6 +351,7 @@
       <w:r>
         <w:rPr>
           <w:rFonts w:ascii="Arial" w:hAnsi="Arial" w:cs="Arial"/>
+          <w:noProof/>
           <w:color w:val="FF0000"/>
         </w:rPr>
         <w:drawing>
@@ -561,6 +503,11 @@
       <w:pPr>
         <w:pStyle w:val="Heading11"/>
       </w:pPr>
+    </w:p>
+    <w:p>
+      <w:pPr>
+        <w:pStyle w:val="Heading11"/>
+      </w:pPr>
       <w:r>
         <w:lastRenderedPageBreak/>
         <w:t xml:space="preserve">Task </w:t>
@@ -588,6 +535,54 @@
       <w:pPr>
         <w:pStyle w:val="Heading21"/>
       </w:pPr>
+      <w:r>
+        <w:t>Datepicker Screenshot</w:t>
+      </w:r>
+    </w:p>
+    <w:p>
+      <w:pPr>
+        <w:pStyle w:val="Heading21"/>
+      </w:pPr>
+      <w:r>
+        <w:rPr>
+          <w:noProof/>
+        </w:rPr>
+        <w:drawing>
+          <wp:inline distT="0" distB="0" distL="0" distR="0" wp14:anchorId="118089EC" wp14:editId="56F6130D">
+            <wp:extent cx="4616450" cy="2850914"/>
+            <wp:effectExtent l="0" t="0" r="0" b="6985"/>
+            <wp:docPr id="3" name="Picture 3" descr="Graphical user interface&#10;&#10;Description automatically generated"/>
+            <wp:cNvGraphicFramePr>
+              <a:graphicFrameLocks xmlns:a="http://schemas.openxmlformats.org/drawingml/2006/main" noChangeAspect="1"/>
+            </wp:cNvGraphicFramePr>
+            <a:graphic xmlns:a="http://schemas.openxmlformats.org/drawingml/2006/main">
+              <a:graphicData uri="http://schemas.openxmlformats.org/drawingml/2006/picture">
+                <pic:pic xmlns:pic="http://schemas.openxmlformats.org/drawingml/2006/picture">
+                  <pic:nvPicPr>
+                    <pic:cNvPr id="3" name="Picture 3" descr="Graphical user interface&#10;&#10;Description automatically generated"/>
+                    <pic:cNvPicPr/>
+                  </pic:nvPicPr>
+                  <pic:blipFill>
+                    <a:blip r:embed="rId10"/>
+                    <a:stretch>
+                      <a:fillRect/>
+                    </a:stretch>
+                  </pic:blipFill>
+                  <pic:spPr>
+                    <a:xfrm>
+                      <a:off x="0" y="0"/>
+                      <a:ext cx="4628088" cy="2858101"/>
+                    </a:xfrm>
+                    <a:prstGeom prst="rect">
+                      <a:avLst/>
+                    </a:prstGeom>
+                  </pic:spPr>
+                </pic:pic>
+              </a:graphicData>
+            </a:graphic>
+          </wp:inline>
+        </w:drawing>
+      </w:r>
     </w:p>
     <w:p>
       <w:pPr>
@@ -613,34 +608,6 @@
     </w:p>
     <w:p>
       <w:pPr>
-        <w:rPr>
-          <w:rFonts w:ascii="Arial" w:hAnsi="Arial" w:cs="Arial"/>
-        </w:rPr>
-      </w:pPr>
-    </w:p>
-    <w:p>
-      <w:pPr>
-        <w:rPr>
-          <w:rFonts w:ascii="Arial" w:hAnsi="Arial" w:cs="Arial"/>
-        </w:rPr>
-      </w:pPr>
-    </w:p>
-    <w:p>
-      <w:pPr>
-        <w:rPr>
-          <w:rFonts w:ascii="Arial" w:hAnsi="Arial" w:cs="Arial"/>
-        </w:rPr>
-      </w:pPr>
-    </w:p>
-    <w:p>
-      <w:pPr>
-        <w:rPr>
-          <w:rFonts w:ascii="Arial" w:hAnsi="Arial" w:cs="Arial"/>
-        </w:rPr>
-      </w:pPr>
-    </w:p>
-    <w:p>
-      <w:pPr>
         <w:pStyle w:val="Heading11"/>
       </w:pPr>
       <w:r>
@@ -664,29 +631,125 @@
         <w:rPr>
           <w:lang w:val="fr-FR"/>
         </w:rPr>
+        <w:t xml:space="preserve">Screenshot of </w:t>
+      </w:r>
+      <w:r>
+        <w:rPr>
+          <w:lang w:val="fr-FR"/>
+        </w:rPr>
         <w:t>Web Application</w:t>
       </w:r>
     </w:p>
     <w:p>
       <w:pPr>
+        <w:pStyle w:val="Bodycopy"/>
         <w:rPr>
-          <w:rFonts w:ascii="Arial" w:hAnsi="Arial" w:cs="Arial"/>
+          <w:lang w:val="fr-FR"/>
         </w:rPr>
       </w:pPr>
+      <w:r>
+        <w:rPr>
+          <w:noProof/>
+        </w:rPr>
+        <w:drawing>
+          <wp:inline distT="0" distB="0" distL="0" distR="0" wp14:anchorId="48899F20" wp14:editId="035416B6">
+            <wp:extent cx="4121150" cy="3940514"/>
+            <wp:effectExtent l="0" t="0" r="0" b="3175"/>
+            <wp:docPr id="5" name="Picture 5" descr="Graphical user interface, application, website&#10;&#10;Description automatically generated"/>
+            <wp:cNvGraphicFramePr>
+              <a:graphicFrameLocks xmlns:a="http://schemas.openxmlformats.org/drawingml/2006/main" noChangeAspect="1"/>
+            </wp:cNvGraphicFramePr>
+            <a:graphic xmlns:a="http://schemas.openxmlformats.org/drawingml/2006/main">
+              <a:graphicData uri="http://schemas.openxmlformats.org/drawingml/2006/picture">
+                <pic:pic xmlns:pic="http://schemas.openxmlformats.org/drawingml/2006/picture">
+                  <pic:nvPicPr>
+                    <pic:cNvPr id="5" name="Picture 5" descr="Graphical user interface, application, website&#10;&#10;Description automatically generated"/>
+                    <pic:cNvPicPr/>
+                  </pic:nvPicPr>
+                  <pic:blipFill>
+                    <a:blip r:embed="rId11"/>
+                    <a:stretch>
+                      <a:fillRect/>
+                    </a:stretch>
+                  </pic:blipFill>
+                  <pic:spPr>
+                    <a:xfrm>
+                      <a:off x="0" y="0"/>
+                      <a:ext cx="4148539" cy="3966702"/>
+                    </a:xfrm>
+                    <a:prstGeom prst="rect">
+                      <a:avLst/>
+                    </a:prstGeom>
+                  </pic:spPr>
+                </pic:pic>
+              </a:graphicData>
+            </a:graphic>
+          </wp:inline>
+        </w:drawing>
+      </w:r>
     </w:p>
     <w:p>
       <w:pPr>
+        <w:pStyle w:val="Heading21"/>
         <w:rPr>
-          <w:rFonts w:ascii="Arial" w:hAnsi="Arial" w:cs="Arial"/>
+          <w:lang w:val="fr-FR"/>
         </w:rPr>
       </w:pPr>
+      <w:r>
+        <w:rPr>
+          <w:lang w:val="fr-FR"/>
+        </w:rPr>
+        <w:lastRenderedPageBreak/>
+        <w:t>Screenshot of Code</w:t>
+      </w:r>
     </w:p>
     <w:p>
       <w:pPr>
+        <w:pStyle w:val="Bodycopy"/>
         <w:rPr>
-          <w:rFonts w:ascii="Arial" w:hAnsi="Arial" w:cs="Arial"/>
+          <w:lang w:val="fr-FR"/>
         </w:rPr>
       </w:pPr>
+      <w:r>
+        <w:rPr>
+          <w:noProof/>
+        </w:rPr>
+        <w:drawing>
+          <wp:inline distT="0" distB="0" distL="0" distR="0" wp14:anchorId="19FD22B4" wp14:editId="1F2922F8">
+            <wp:extent cx="5435879" cy="3721291"/>
+            <wp:effectExtent l="0" t="0" r="0" b="0"/>
+            <wp:docPr id="4" name="Picture 4" descr="Text&#10;&#10;Description automatically generated"/>
+            <wp:cNvGraphicFramePr>
+              <a:graphicFrameLocks xmlns:a="http://schemas.openxmlformats.org/drawingml/2006/main" noChangeAspect="1"/>
+            </wp:cNvGraphicFramePr>
+            <a:graphic xmlns:a="http://schemas.openxmlformats.org/drawingml/2006/main">
+              <a:graphicData uri="http://schemas.openxmlformats.org/drawingml/2006/picture">
+                <pic:pic xmlns:pic="http://schemas.openxmlformats.org/drawingml/2006/picture">
+                  <pic:nvPicPr>
+                    <pic:cNvPr id="4" name="Picture 4" descr="Text&#10;&#10;Description automatically generated"/>
+                    <pic:cNvPicPr/>
+                  </pic:nvPicPr>
+                  <pic:blipFill>
+                    <a:blip r:embed="rId12"/>
+                    <a:stretch>
+                      <a:fillRect/>
+                    </a:stretch>
+                  </pic:blipFill>
+                  <pic:spPr>
+                    <a:xfrm>
+                      <a:off x="0" y="0"/>
+                      <a:ext cx="5435879" cy="3721291"/>
+                    </a:xfrm>
+                    <a:prstGeom prst="rect">
+                      <a:avLst/>
+                    </a:prstGeom>
+                  </pic:spPr>
+                </pic:pic>
+              </a:graphicData>
+            </a:graphic>
+          </wp:inline>
+        </w:drawing>
+      </w:r>
     </w:p>
     <w:p>
       <w:pPr>
@@ -743,34 +806,25 @@
           <w:rFonts w:ascii="Arial" w:hAnsi="Arial" w:cs="Arial"/>
         </w:rPr>
       </w:pPr>
-    </w:p>
-    <w:p>
-      <w:pPr>
+      <w:r>
         <w:rPr>
           <w:rFonts w:ascii="Arial" w:hAnsi="Arial" w:cs="Arial"/>
         </w:rPr>
-      </w:pPr>
-    </w:p>
-    <w:p>
-      <w:pPr>
+        <w:t xml:space="preserve">jQuery unobstructive validation is an improvement on the original jQuery validate plugin. It makes it so that you do not need to repeat yourself with the validation steps, as in normal jQuery validation, you </w:t>
+      </w:r>
+      <w:proofErr w:type="gramStart"/>
+      <w:r>
         <w:rPr>
           <w:rFonts w:ascii="Arial" w:hAnsi="Arial" w:cs="Arial"/>
         </w:rPr>
-      </w:pPr>
-    </w:p>
-    <w:p>
-      <w:pPr>
+        <w:t>have to</w:t>
+      </w:r>
+      <w:proofErr w:type="gramEnd"/>
+      <w:r>
         <w:rPr>
           <w:rFonts w:ascii="Arial" w:hAnsi="Arial" w:cs="Arial"/>
         </w:rPr>
-      </w:pPr>
-    </w:p>
-    <w:p>
-      <w:pPr>
-        <w:pStyle w:val="Heading21"/>
-      </w:pPr>
-      <w:r>
-        <w:t xml:space="preserve">Git Repository </w:t>
+        <w:t xml:space="preserve"> put the same logic in two separate places.</w:t>
       </w:r>
     </w:p>
     <w:p>
@@ -779,18 +833,101 @@
           <w:rFonts w:ascii="Arial" w:hAnsi="Arial" w:cs="Arial"/>
         </w:rPr>
       </w:pPr>
-      <w:r>
+    </w:p>
+    <w:p>
+      <w:pPr>
         <w:rPr>
           <w:rFonts w:ascii="Arial" w:hAnsi="Arial" w:cs="Arial"/>
         </w:rPr>
-        <w:t>https://github.com/Ryukawastaken/FIT5032-Internet-Apps-Dev</w:t>
+      </w:pPr>
+      <w:r>
+        <w:rPr>
+          <w:rFonts w:ascii="Arial" w:hAnsi="Arial" w:cs="Arial"/>
+        </w:rPr>
+        <w:t xml:space="preserve">MVC includes jQuery unobstructive validation by default and it doesn’t add any additional client time loading. </w:t>
+      </w:r>
+      <w:proofErr w:type="gramStart"/>
+      <w:r>
+        <w:rPr>
+          <w:rFonts w:ascii="Arial" w:hAnsi="Arial" w:cs="Arial"/>
+        </w:rPr>
+        <w:t>Client side</w:t>
+      </w:r>
+      <w:proofErr w:type="gramEnd"/>
+      <w:r>
+        <w:rPr>
+          <w:rFonts w:ascii="Arial" w:hAnsi="Arial" w:cs="Arial"/>
+        </w:rPr>
+        <w:t xml:space="preserve"> validation is very important as it increases the user experience by giving the users instant feedback, and not making them wait for the server to send back the packets.</w:t>
+      </w:r>
+    </w:p>
+    <w:p>
+      <w:pPr>
+        <w:rPr>
+          <w:rFonts w:ascii="Arial" w:hAnsi="Arial" w:cs="Arial"/>
+        </w:rPr>
+      </w:pPr>
+    </w:p>
+    <w:p>
+      <w:pPr>
+        <w:rPr>
+          <w:rFonts w:ascii="Arial" w:hAnsi="Arial" w:cs="Arial"/>
+        </w:rPr>
+      </w:pPr>
+      <w:r>
+        <w:rPr>
+          <w:rFonts w:ascii="Arial" w:hAnsi="Arial" w:cs="Arial"/>
+        </w:rPr>
+        <w:t xml:space="preserve">This is important to </w:t>
+      </w:r>
+      <w:proofErr w:type="spellStart"/>
+      <w:r>
+        <w:rPr>
+          <w:rFonts w:ascii="Arial" w:hAnsi="Arial" w:cs="Arial"/>
+        </w:rPr>
+        <w:t>ViewModels</w:t>
+      </w:r>
+      <w:proofErr w:type="spellEnd"/>
+      <w:r>
+        <w:rPr>
+          <w:rFonts w:ascii="Arial" w:hAnsi="Arial" w:cs="Arial"/>
+        </w:rPr>
+        <w:t xml:space="preserve"> as it means </w:t>
+      </w:r>
+      <w:proofErr w:type="gramStart"/>
+      <w:r>
+        <w:rPr>
+          <w:rFonts w:ascii="Arial" w:hAnsi="Arial" w:cs="Arial"/>
+        </w:rPr>
+        <w:t>all of</w:t>
+      </w:r>
+      <w:proofErr w:type="gramEnd"/>
+      <w:r>
+        <w:rPr>
+          <w:rFonts w:ascii="Arial" w:hAnsi="Arial" w:cs="Arial"/>
+        </w:rPr>
+        <w:t xml:space="preserve"> the validation logic in the </w:t>
+      </w:r>
+      <w:proofErr w:type="spellStart"/>
+      <w:r>
+        <w:rPr>
+          <w:rFonts w:ascii="Arial" w:hAnsi="Arial" w:cs="Arial"/>
+        </w:rPr>
+        <w:t>ViewModels</w:t>
+      </w:r>
+      <w:proofErr w:type="spellEnd"/>
+      <w:r>
+        <w:rPr>
+          <w:rFonts w:ascii="Arial" w:hAnsi="Arial" w:cs="Arial"/>
+        </w:rPr>
+        <w:t xml:space="preserve"> will be automatically generated from either the Database or the C# class.</w:t>
       </w:r>
     </w:p>
     <w:sectPr>
-      <w:headerReference w:type="default" r:id="rId10"/>
-      <w:footerReference w:type="even" r:id="rId11"/>
-      <w:footerReference w:type="default" r:id="rId12"/>
-      <w:footerReference w:type="first" r:id="rId13"/>
+      <w:headerReference w:type="default" r:id="rId13"/>
+      <w:footerReference w:type="even" r:id="rId14"/>
+      <w:footerReference w:type="default" r:id="rId15"/>
+      <w:footerReference w:type="first" r:id="rId16"/>
       <w:pgSz w:w="11906" w:h="16838"/>
       <w:pgMar w:top="567" w:right="1134" w:bottom="567" w:left="1134" w:header="709" w:footer="352" w:gutter="0"/>
       <w:pgNumType w:chapStyle="1"/>

</xml_diff>